<commit_message>
Appended the word document, todo: check if answers make sense Todo channon (measure noise power and signal power => array of dftsize/2 values and calculate capacity)
</commit_message>
<xml_diff>
--- a/AcousticModemProject.docx
+++ b/AcousticModemProject.docx
@@ -5,8 +5,14 @@
     <w:p>
       <w:pPr>
         <w:pStyle w:val="Titel"/>
-      </w:pPr>
-      <w:r>
+        <w:rPr>
+          <w:lang w:val="en-GB"/>
+        </w:rPr>
+      </w:pPr>
+      <w:r>
+        <w:rPr>
+          <w:lang w:val="en-GB"/>
+        </w:rPr>
         <w:t>Acoustic modem project</w:t>
       </w:r>
     </w:p>
@@ -113,17 +119,36 @@
       </w:pPr>
       <w:r>
         <w:rPr>
-          <w:color w:val="FF0000"/>
-          <w:lang w:val="en-GB"/>
-        </w:rPr>
-        <w:t xml:space="preserve">? </w:t>
-      </w:r>
-      <w:r>
-        <w:rPr>
-          <w:lang w:val="en-GB"/>
-        </w:rPr>
-        <w:t>There are other frequencies due to harmonics. The frequencies are a multiplication of the original frequency.</w:t>
-      </w:r>
+          <w:lang w:val="en-GB"/>
+        </w:rPr>
+        <w:t xml:space="preserve">The original signal frequency is clearly visible, when no load noises are mode during the recording,  there is mostly </w:t>
+      </w:r>
+      <w:r>
+        <w:rPr>
+          <w:lang w:val="en-GB"/>
+        </w:rPr>
+        <w:t>random</w:t>
+      </w:r>
+      <w:r>
+        <w:rPr>
+          <w:lang w:val="en-GB"/>
+        </w:rPr>
+        <w:t xml:space="preserve"> noise present, visible by looking at the dB measurement at the other frequencies.</w:t>
+      </w:r>
+      <w:r>
+        <w:rPr>
+          <w:lang w:val="en-GB"/>
+        </w:rPr>
+        <w:t xml:space="preserve"> This noise is not a white noise, since </w:t>
+      </w:r>
+      <w:r>
+        <w:rPr>
+          <w:lang w:val="en-GB"/>
+        </w:rPr>
+        <w:t>the channel is not flat.</w:t>
+      </w:r>
+      <w:bookmarkStart w:id="0" w:name="_GoBack"/>
+      <w:bookmarkEnd w:id="0"/>
     </w:p>
     <w:p>
       <w:pPr>
@@ -176,10 +201,9 @@
       </w:pPr>
       <w:r>
         <w:rPr>
-          <w:color w:val="000000" w:themeColor="text1"/>
-          <w:lang w:val="en-GB"/>
-        </w:rPr>
-        <w:t>?</w:t>
+          <w:lang w:val="en-GB"/>
+        </w:rPr>
+        <w:t>There is a large DC component and some smearing to the low frequencies, there are also harmonics from the original signal present. The DC component and smearing is expected due to the limited size window used in the DFT.</w:t>
       </w:r>
     </w:p>
     <w:p>
@@ -195,10 +219,9 @@
       </w:pPr>
       <w:r>
         <w:rPr>
-          <w:color w:val="000000" w:themeColor="text1"/>
-          <w:lang w:val="en-GB"/>
-        </w:rPr>
-        <w:t>?</w:t>
+          <w:lang w:val="en-GB"/>
+        </w:rPr>
+        <w:t>There are other frequencies due to harmonics. The frequencies are a multiplication of the original frequency. These can be harmful to the acoustic modem because these harmonics could interfere with the original signal in a way that’s difficult to filter out.</w:t>
       </w:r>
     </w:p>
     <w:p>
@@ -214,10 +237,9 @@
       </w:pPr>
       <w:r>
         <w:rPr>
-          <w:color w:val="000000" w:themeColor="text1"/>
-          <w:lang w:val="en-GB"/>
-        </w:rPr>
-        <w:t>?</w:t>
+          <w:lang w:val="en-GB"/>
+        </w:rPr>
+        <w:t>Added rescale(sig, -1,1) in initparams</w:t>
       </w:r>
     </w:p>
     <w:p>
@@ -367,6 +389,20 @@
         </w:rPr>
         <w:t>In time, it is just a random distribution of frequencies. It’s changing in time but there is not a pattern. It’s completely random.</w:t>
       </w:r>
+      <w:r>
+        <w:rPr>
+          <w:color w:val="000000" w:themeColor="text1"/>
+          <w:lang w:val="en-GB"/>
+        </w:rPr>
+        <w:t xml:space="preserve"> This information is important, because otherwise the </w:t>
+      </w:r>
+      <w:r>
+        <w:rPr>
+          <w:color w:val="000000" w:themeColor="text1"/>
+          <w:lang w:val="en-GB"/>
+        </w:rPr>
+        <w:t>transfer function coefficients of the channel would be time dependant.</w:t>
+      </w:r>
     </w:p>
     <w:p>
       <w:pPr>
@@ -384,7 +420,7 @@
           <w:color w:val="000000" w:themeColor="text1"/>
           <w:lang w:val="en-GB"/>
         </w:rPr>
-        <w:t>?</w:t>
+        <w:t>When the microphone moves further away, the received power in each spectrum goes down.</w:t>
       </w:r>
     </w:p>
     <w:p>
@@ -454,8 +490,6 @@
         </w:rPr>
         <w:t>noise do not correlate, because these are powers. We can add or subtract these.</w:t>
       </w:r>
-      <w:bookmarkStart w:id="0" w:name="_GoBack"/>
-      <w:bookmarkEnd w:id="0"/>
     </w:p>
     <w:p>
       <w:pPr>
@@ -1067,6 +1101,7 @@
     <w:lsdException w:name="HTML Sample" w:semiHidden="1" w:unhideWhenUsed="1"/>
     <w:lsdException w:name="HTML Typewriter" w:semiHidden="1" w:unhideWhenUsed="1"/>
     <w:lsdException w:name="HTML Variable" w:semiHidden="1" w:unhideWhenUsed="1"/>
+    <w:lsdException w:name="Normal Table" w:semiHidden="1" w:unhideWhenUsed="1"/>
     <w:lsdException w:name="annotation subject" w:semiHidden="1" w:unhideWhenUsed="1"/>
     <w:lsdException w:name="No List" w:semiHidden="1" w:unhideWhenUsed="1"/>
     <w:lsdException w:name="Outline List 1" w:semiHidden="1" w:unhideWhenUsed="1"/>
@@ -1112,9 +1147,11 @@
     <w:lsdException w:name="Table Subtle 1" w:semiHidden="1" w:unhideWhenUsed="1"/>
     <w:lsdException w:name="Table Subtle 2" w:semiHidden="1" w:unhideWhenUsed="1"/>
     <w:lsdException w:name="Table Web 1" w:semiHidden="1" w:unhideWhenUsed="1"/>
+    <w:lsdException w:name="Table Web 2" w:semiHidden="1" w:unhideWhenUsed="1"/>
     <w:lsdException w:name="Table Web 3" w:semiHidden="1" w:unhideWhenUsed="1"/>
     <w:lsdException w:name="Balloon Text" w:semiHidden="1" w:unhideWhenUsed="1"/>
     <w:lsdException w:name="Table Grid" w:uiPriority="39"/>
+    <w:lsdException w:name="Table Theme" w:semiHidden="1" w:unhideWhenUsed="1"/>
     <w:lsdException w:name="Placeholder Text" w:semiHidden="1"/>
     <w:lsdException w:name="No Spacing" w:uiPriority="1" w:qFormat="1"/>
     <w:lsdException w:name="Light Shading" w:uiPriority="60"/>

</xml_diff>

<commit_message>
Made compute_channon functional, not 100% sure if correct, but doens't look bad
</commit_message>
<xml_diff>
--- a/AcousticModemProject.docx
+++ b/AcousticModemProject.docx
@@ -147,8 +147,6 @@
         </w:rPr>
         <w:t>the channel is not flat.</w:t>
       </w:r>
-      <w:bookmarkStart w:id="0" w:name="_GoBack"/>
-      <w:bookmarkEnd w:id="0"/>
     </w:p>
     <w:p>
       <w:pPr>
@@ -489,6 +487,32 @@
           <w:lang w:val="en-GB"/>
         </w:rPr>
         <w:t>noise do not correlate, because these are powers. We can add or subtract these.</w:t>
+      </w:r>
+      <w:r>
+        <w:rPr>
+          <w:lang w:val="en-GB"/>
+        </w:rPr>
+        <w:t xml:space="preserve"> The scaling factor is the frequency resolutions of the PSD’s (but why is it needed?)</w:t>
+      </w:r>
+      <w:r>
+        <w:rPr>
+          <w:lang w:val="en-GB"/>
+        </w:rPr>
+        <w:t xml:space="preserve"> (maybe= used to factor in the frequency range of the signal</w:t>
+      </w:r>
+      <w:r>
+        <w:rPr>
+          <w:lang w:val="en-GB"/>
+        </w:rPr>
+        <w:t xml:space="preserve"> otherwise impossible to know from the amount of bins</w:t>
+      </w:r>
+      <w:bookmarkStart w:id="0" w:name="_GoBack"/>
+      <w:bookmarkEnd w:id="0"/>
+      <w:r>
+        <w:rPr>
+          <w:lang w:val="en-GB"/>
+        </w:rPr>
+        <w:t>)</w:t>
       </w:r>
     </w:p>
     <w:p>

</xml_diff>

<commit_message>
Appended the word document.
</commit_message>
<xml_diff>
--- a/AcousticModemProject.docx
+++ b/AcousticModemProject.docx
@@ -97,6 +97,12 @@
         <w:rPr>
           <w:lang w:val="en-GB"/>
         </w:rPr>
+        <w:t>)</w:t>
+      </w:r>
+      <w:r>
+        <w:rPr>
+          <w:lang w:val="en-GB"/>
+        </w:rPr>
         <w:br/>
       </w:r>
       <w:r>
@@ -121,7 +127,19 @@
         <w:rPr>
           <w:lang w:val="en-GB"/>
         </w:rPr>
-        <w:t xml:space="preserve">The original signal frequency is clearly visible, when no load noises are mode during the recording,  there is mostly </w:t>
+        <w:t>The original signal frequency is clearly visible, when no load noises are m</w:t>
+      </w:r>
+      <w:r>
+        <w:rPr>
+          <w:lang w:val="en-GB"/>
+        </w:rPr>
+        <w:t>a</w:t>
+      </w:r>
+      <w:r>
+        <w:rPr>
+          <w:lang w:val="en-GB"/>
+        </w:rPr>
+        <w:t xml:space="preserve">de during the recording,  there is mostly </w:t>
       </w:r>
       <w:r>
         <w:rPr>
@@ -239,6 +257,12 @@
         </w:rPr>
         <w:t>Added rescale(sig, -1,1) in initparams</w:t>
       </w:r>
+      <w:r>
+        <w:rPr>
+          <w:lang w:val="en-GB"/>
+        </w:rPr>
+        <w:t>.</w:t>
+      </w:r>
     </w:p>
     <w:p>
       <w:pPr>
@@ -312,7 +336,21 @@
           <w:color w:val="000000" w:themeColor="text1"/>
           <w:lang w:val="en-GB"/>
         </w:rPr>
-        <w:t>, but the higher ones are more dominant. The recorded signals contain less the low frequencies and have also some noise, which you can see in the other frequencies.</w:t>
+        <w:t xml:space="preserve">, but the higher ones are more dominant. The recorded signals contain less the low frequencies and </w:t>
+      </w:r>
+      <w:r>
+        <w:rPr>
+          <w:color w:val="000000" w:themeColor="text1"/>
+          <w:lang w:val="en-GB"/>
+        </w:rPr>
+        <w:t>has</w:t>
+      </w:r>
+      <w:r>
+        <w:rPr>
+          <w:color w:val="000000" w:themeColor="text1"/>
+          <w:lang w:val="en-GB"/>
+        </w:rPr>
+        <w:t xml:space="preserve"> also some noise, which you can see in the other frequencies.</w:t>
       </w:r>
     </w:p>
     <w:p>
@@ -506,14 +544,111 @@
         </w:rPr>
         <w:t xml:space="preserve"> otherwise impossible to know from the amount of bins</w:t>
       </w:r>
-      <w:bookmarkStart w:id="0" w:name="_GoBack"/>
-      <w:bookmarkEnd w:id="0"/>
       <w:r>
         <w:rPr>
           <w:lang w:val="en-GB"/>
         </w:rPr>
         <w:t>)</w:t>
       </w:r>
+      <w:r>
+        <w:rPr>
+          <w:lang w:val="en-GB"/>
+        </w:rPr>
+        <w:t>.</w:t>
+      </w:r>
+      <w:r>
+        <w:rPr>
+          <w:lang w:val="en-GB"/>
+        </w:rPr>
+        <w:br/>
+      </w:r>
+      <w:r>
+        <w:rPr>
+          <w:color w:val="FF0000"/>
+          <w:lang w:val="en-GB"/>
+        </w:rPr>
+        <w:t>The fs/2 component is equal to the bandwidth. We devide by N because we make a sum of N elements. This means we take the average.</w:t>
+      </w:r>
+    </w:p>
+    <w:p>
+      <w:pPr>
+        <w:pStyle w:val="Lijstalinea"/>
+        <w:numPr>
+          <w:ilvl w:val="0"/>
+          <w:numId w:val="5"/>
+        </w:numPr>
+        <w:rPr>
+          <w:lang w:val="en-GB"/>
+        </w:rPr>
+      </w:pPr>
+      <w:r>
+        <w:rPr>
+          <w:lang w:val="en-GB"/>
+        </w:rPr>
+        <w:t>?</w:t>
+      </w:r>
+    </w:p>
+    <w:p>
+      <w:pPr>
+        <w:pStyle w:val="Lijstalinea"/>
+        <w:numPr>
+          <w:ilvl w:val="0"/>
+          <w:numId w:val="5"/>
+        </w:numPr>
+        <w:rPr>
+          <w:lang w:val="en-GB"/>
+        </w:rPr>
+      </w:pPr>
+      <w:r>
+        <w:rPr>
+          <w:lang w:val="en-GB"/>
+        </w:rPr>
+        <w:t>Channel capacity: how much information we can send over the channel per second with a specified bandwidth. If this is higher, we have more capacity, so we can send more ‘bits’ per second. This depends on the amount of noise and the power of the channel.</w:t>
+      </w:r>
+    </w:p>
+    <w:p>
+      <w:pPr>
+        <w:pStyle w:val="Lijstalinea"/>
+        <w:numPr>
+          <w:ilvl w:val="0"/>
+          <w:numId w:val="5"/>
+        </w:numPr>
+        <w:rPr>
+          <w:lang w:val="en-GB"/>
+        </w:rPr>
+      </w:pPr>
+      <w:r>
+        <w:rPr>
+          <w:lang w:val="en-GB"/>
+        </w:rPr>
+        <w:t>?</w:t>
+      </w:r>
+    </w:p>
+    <w:p>
+      <w:pPr>
+        <w:pStyle w:val="Lijstalinea"/>
+        <w:numPr>
+          <w:ilvl w:val="0"/>
+          <w:numId w:val="5"/>
+        </w:numPr>
+        <w:rPr>
+          <w:lang w:val="en-GB"/>
+        </w:rPr>
+      </w:pPr>
+      <w:r>
+        <w:rPr>
+          <w:lang w:val="en-GB"/>
+        </w:rPr>
+        <w:lastRenderedPageBreak/>
+        <w:t>?</w:t>
+      </w:r>
+      <w:r>
+        <w:rPr>
+          <w:lang w:val="en-GB"/>
+        </w:rPr>
+        <w:tab/>
+        <w:t>PLOT</w:t>
+      </w:r>
     </w:p>
     <w:p>
       <w:pPr>
@@ -531,6 +666,12 @@
       </w:pPr>
     </w:p>
     <w:sectPr>
+      <w:headerReference w:type="even" r:id="rId7"/>
+      <w:headerReference w:type="default" r:id="rId8"/>
+      <w:footerReference w:type="even" r:id="rId9"/>
+      <w:footerReference w:type="default" r:id="rId10"/>
+      <w:headerReference w:type="first" r:id="rId11"/>
+      <w:footerReference w:type="first" r:id="rId12"/>
       <w:pgSz w:w="11906" w:h="16838"/>
       <w:pgMar w:top="1417" w:right="1417" w:bottom="1417" w:left="1417" w:header="708" w:footer="708" w:gutter="0"/>
       <w:cols w:space="708"/>
@@ -538,6 +679,181 @@
     </w:sectPr>
   </w:body>
 </w:document>
+</file>
+
+<file path=word/endnotes.xml><?xml version="1.0" encoding="utf-8"?>
+<w:endnotes xmlns:wpc="http://schemas.microsoft.com/office/word/2010/wordprocessingCanvas" xmlns:cx="http://schemas.microsoft.com/office/drawing/2014/chartex" xmlns:cx1="http://schemas.microsoft.com/office/drawing/2015/9/8/chartex" xmlns:cx2="http://schemas.microsoft.com/office/drawing/2015/10/21/chartex" xmlns:cx3="http://schemas.microsoft.com/office/drawing/2016/5/9/chartex" xmlns:cx4="http://schemas.microsoft.com/office/drawing/2016/5/10/chartex" xmlns:cx5="http://schemas.microsoft.com/office/drawing/2016/5/11/chartex" xmlns:cx6="http://schemas.microsoft.com/office/drawing/2016/5/12/chartex" xmlns:cx7="http://schemas.microsoft.com/office/drawing/2016/5/13/chartex" xmlns:cx8="http://schemas.microsoft.com/office/drawing/2016/5/14/chartex" xmlns:mc="http://schemas.openxmlformats.org/markup-compatibility/2006" xmlns:aink="http://schemas.microsoft.com/office/drawing/2016/ink" xmlns:am3d="http://schemas.microsoft.com/office/drawing/2017/model3d" xmlns:o="urn:schemas-microsoft-com:office:office" xmlns:r="http://schemas.openxmlformats.org/officeDocument/2006/relationships" xmlns:m="http://schemas.openxmlformats.org/officeDocument/2006/math" xmlns:v="urn:schemas-microsoft-com:vml" xmlns:wp14="http://schemas.microsoft.com/office/word/2010/wordprocessingDrawing" xmlns:wp="http://schemas.openxmlformats.org/drawingml/2006/wordprocessingDrawing" xmlns:w10="urn:schemas-microsoft-com:office:word" xmlns:w="http://schemas.openxmlformats.org/wordprocessingml/2006/main" xmlns:w14="http://schemas.microsoft.com/office/word/2010/wordml" xmlns:w15="http://schemas.microsoft.com/office/word/2012/wordml" xmlns:w16cid="http://schemas.microsoft.com/office/word/2016/wordml/cid" xmlns:w16se="http://schemas.microsoft.com/office/word/2015/wordml/symex" xmlns:wpg="http://schemas.microsoft.com/office/word/2010/wordprocessingGroup" xmlns:wpi="http://schemas.microsoft.com/office/word/2010/wordprocessingInk" xmlns:wne="http://schemas.microsoft.com/office/word/2006/wordml" xmlns:wps="http://schemas.microsoft.com/office/word/2010/wordprocessingShape" mc:Ignorable="w14 w15 w16se w16cid wp14">
+  <w:endnote w:type="separator" w:id="-1">
+    <w:p>
+      <w:pPr>
+        <w:spacing w:after="0" w:line="240" w:lineRule="auto"/>
+      </w:pPr>
+      <w:r>
+        <w:separator/>
+      </w:r>
+    </w:p>
+  </w:endnote>
+  <w:endnote w:type="continuationSeparator" w:id="0">
+    <w:p>
+      <w:pPr>
+        <w:spacing w:after="0" w:line="240" w:lineRule="auto"/>
+      </w:pPr>
+      <w:r>
+        <w:continuationSeparator/>
+      </w:r>
+    </w:p>
+  </w:endnote>
+</w:endnotes>
+</file>
+
+<file path=word/footer1.xml><?xml version="1.0" encoding="utf-8"?>
+<w:ftr xmlns:wpc="http://schemas.microsoft.com/office/word/2010/wordprocessingCanvas" xmlns:cx="http://schemas.microsoft.com/office/drawing/2014/chartex" xmlns:cx1="http://schemas.microsoft.com/office/drawing/2015/9/8/chartex" xmlns:cx2="http://schemas.microsoft.com/office/drawing/2015/10/21/chartex" xmlns:cx3="http://schemas.microsoft.com/office/drawing/2016/5/9/chartex" xmlns:cx4="http://schemas.microsoft.com/office/drawing/2016/5/10/chartex" xmlns:cx5="http://schemas.microsoft.com/office/drawing/2016/5/11/chartex" xmlns:cx6="http://schemas.microsoft.com/office/drawing/2016/5/12/chartex" xmlns:cx7="http://schemas.microsoft.com/office/drawing/2016/5/13/chartex" xmlns:cx8="http://schemas.microsoft.com/office/drawing/2016/5/14/chartex" xmlns:mc="http://schemas.openxmlformats.org/markup-compatibility/2006" xmlns:aink="http://schemas.microsoft.com/office/drawing/2016/ink" xmlns:am3d="http://schemas.microsoft.com/office/drawing/2017/model3d" xmlns:o="urn:schemas-microsoft-com:office:office" xmlns:r="http://schemas.openxmlformats.org/officeDocument/2006/relationships" xmlns:m="http://schemas.openxmlformats.org/officeDocument/2006/math" xmlns:v="urn:schemas-microsoft-com:vml" xmlns:wp14="http://schemas.microsoft.com/office/word/2010/wordprocessingDrawing" xmlns:wp="http://schemas.openxmlformats.org/drawingml/2006/wordprocessingDrawing" xmlns:w10="urn:schemas-microsoft-com:office:word" xmlns:w="http://schemas.openxmlformats.org/wordprocessingml/2006/main" xmlns:w14="http://schemas.microsoft.com/office/word/2010/wordml" xmlns:w15="http://schemas.microsoft.com/office/word/2012/wordml" xmlns:w16cid="http://schemas.microsoft.com/office/word/2016/wordml/cid" xmlns:w16se="http://schemas.microsoft.com/office/word/2015/wordml/symex" xmlns:wpg="http://schemas.microsoft.com/office/word/2010/wordprocessingGroup" xmlns:wpi="http://schemas.microsoft.com/office/word/2010/wordprocessingInk" xmlns:wne="http://schemas.microsoft.com/office/word/2006/wordml" xmlns:wps="http://schemas.microsoft.com/office/word/2010/wordprocessingShape" mc:Ignorable="w14 w15 w16se w16cid wp14">
+  <w:p>
+    <w:pPr>
+      <w:pStyle w:val="Voettekst"/>
+    </w:pPr>
+  </w:p>
+</w:ftr>
+</file>
+
+<file path=word/footer2.xml><?xml version="1.0" encoding="utf-8"?>
+<w:ftr xmlns:wpc="http://schemas.microsoft.com/office/word/2010/wordprocessingCanvas" xmlns:cx="http://schemas.microsoft.com/office/drawing/2014/chartex" xmlns:cx1="http://schemas.microsoft.com/office/drawing/2015/9/8/chartex" xmlns:cx2="http://schemas.microsoft.com/office/drawing/2015/10/21/chartex" xmlns:cx3="http://schemas.microsoft.com/office/drawing/2016/5/9/chartex" xmlns:cx4="http://schemas.microsoft.com/office/drawing/2016/5/10/chartex" xmlns:cx5="http://schemas.microsoft.com/office/drawing/2016/5/11/chartex" xmlns:cx6="http://schemas.microsoft.com/office/drawing/2016/5/12/chartex" xmlns:cx7="http://schemas.microsoft.com/office/drawing/2016/5/13/chartex" xmlns:cx8="http://schemas.microsoft.com/office/drawing/2016/5/14/chartex" xmlns:mc="http://schemas.openxmlformats.org/markup-compatibility/2006" xmlns:aink="http://schemas.microsoft.com/office/drawing/2016/ink" xmlns:am3d="http://schemas.microsoft.com/office/drawing/2017/model3d" xmlns:o="urn:schemas-microsoft-com:office:office" xmlns:r="http://schemas.openxmlformats.org/officeDocument/2006/relationships" xmlns:m="http://schemas.openxmlformats.org/officeDocument/2006/math" xmlns:v="urn:schemas-microsoft-com:vml" xmlns:wp14="http://schemas.microsoft.com/office/word/2010/wordprocessingDrawing" xmlns:wp="http://schemas.openxmlformats.org/drawingml/2006/wordprocessingDrawing" xmlns:w10="urn:schemas-microsoft-com:office:word" xmlns:w="http://schemas.openxmlformats.org/wordprocessingml/2006/main" xmlns:w14="http://schemas.microsoft.com/office/word/2010/wordml" xmlns:w15="http://schemas.microsoft.com/office/word/2012/wordml" xmlns:w16cid="http://schemas.microsoft.com/office/word/2016/wordml/cid" xmlns:w16se="http://schemas.microsoft.com/office/word/2015/wordml/symex" xmlns:wpg="http://schemas.microsoft.com/office/word/2010/wordprocessingGroup" xmlns:wpi="http://schemas.microsoft.com/office/word/2010/wordprocessingInk" xmlns:wne="http://schemas.microsoft.com/office/word/2006/wordml" xmlns:wps="http://schemas.microsoft.com/office/word/2010/wordprocessingShape" mc:Ignorable="w14 w15 w16se w16cid wp14">
+  <w:sdt>
+    <w:sdtPr>
+      <w:id w:val="466707082"/>
+      <w:docPartObj>
+        <w:docPartGallery w:val="Page Numbers (Bottom of Page)"/>
+        <w:docPartUnique/>
+      </w:docPartObj>
+    </w:sdtPr>
+    <w:sdtContent>
+      <w:p>
+        <w:pPr>
+          <w:pStyle w:val="Voettekst"/>
+          <w:jc w:val="right"/>
+          <w:rPr>
+            <w:lang w:val="en-GB"/>
+          </w:rPr>
+        </w:pPr>
+        <w:r>
+          <w:fldChar w:fldCharType="begin"/>
+        </w:r>
+        <w:r>
+          <w:rPr>
+            <w:lang w:val="en-GB"/>
+          </w:rPr>
+          <w:instrText>PAGE   \* MERGEFORMAT</w:instrText>
+        </w:r>
+        <w:r>
+          <w:fldChar w:fldCharType="separate"/>
+        </w:r>
+        <w:r>
+          <w:rPr>
+            <w:lang w:val="en-GB"/>
+          </w:rPr>
+          <w:t>2</w:t>
+        </w:r>
+        <w:r>
+          <w:fldChar w:fldCharType="end"/>
+        </w:r>
+      </w:p>
+    </w:sdtContent>
+  </w:sdt>
+  <w:p>
+    <w:pPr>
+      <w:pStyle w:val="Voettekst"/>
+      <w:rPr>
+        <w:lang w:val="en-GB"/>
+      </w:rPr>
+    </w:pPr>
+    <w:r>
+      <w:rPr>
+        <w:lang w:val="en-GB"/>
+      </w:rPr>
+      <w:t>Acoustic Modem Project</w:t>
+    </w:r>
+    <w:r>
+      <w:rPr>
+        <w:lang w:val="en-GB"/>
+      </w:rPr>
+      <w:tab/>
+      <w:t>Dennis Debree, Th</w:t>
+    </w:r>
+    <w:r>
+      <w:rPr>
+        <w:lang w:val="en-GB"/>
+      </w:rPr>
+      <w:t>omas Willemot</w:t>
+    </w:r>
+    <w:bookmarkStart w:id="0" w:name="_GoBack"/>
+    <w:bookmarkEnd w:id="0"/>
+  </w:p>
+</w:ftr>
+</file>
+
+<file path=word/footer3.xml><?xml version="1.0" encoding="utf-8"?>
+<w:ftr xmlns:wpc="http://schemas.microsoft.com/office/word/2010/wordprocessingCanvas" xmlns:cx="http://schemas.microsoft.com/office/drawing/2014/chartex" xmlns:cx1="http://schemas.microsoft.com/office/drawing/2015/9/8/chartex" xmlns:cx2="http://schemas.microsoft.com/office/drawing/2015/10/21/chartex" xmlns:cx3="http://schemas.microsoft.com/office/drawing/2016/5/9/chartex" xmlns:cx4="http://schemas.microsoft.com/office/drawing/2016/5/10/chartex" xmlns:cx5="http://schemas.microsoft.com/office/drawing/2016/5/11/chartex" xmlns:cx6="http://schemas.microsoft.com/office/drawing/2016/5/12/chartex" xmlns:cx7="http://schemas.microsoft.com/office/drawing/2016/5/13/chartex" xmlns:cx8="http://schemas.microsoft.com/office/drawing/2016/5/14/chartex" xmlns:mc="http://schemas.openxmlformats.org/markup-compatibility/2006" xmlns:aink="http://schemas.microsoft.com/office/drawing/2016/ink" xmlns:am3d="http://schemas.microsoft.com/office/drawing/2017/model3d" xmlns:o="urn:schemas-microsoft-com:office:office" xmlns:r="http://schemas.openxmlformats.org/officeDocument/2006/relationships" xmlns:m="http://schemas.openxmlformats.org/officeDocument/2006/math" xmlns:v="urn:schemas-microsoft-com:vml" xmlns:wp14="http://schemas.microsoft.com/office/word/2010/wordprocessingDrawing" xmlns:wp="http://schemas.openxmlformats.org/drawingml/2006/wordprocessingDrawing" xmlns:w10="urn:schemas-microsoft-com:office:word" xmlns:w="http://schemas.openxmlformats.org/wordprocessingml/2006/main" xmlns:w14="http://schemas.microsoft.com/office/word/2010/wordml" xmlns:w15="http://schemas.microsoft.com/office/word/2012/wordml" xmlns:w16cid="http://schemas.microsoft.com/office/word/2016/wordml/cid" xmlns:w16se="http://schemas.microsoft.com/office/word/2015/wordml/symex" xmlns:wpg="http://schemas.microsoft.com/office/word/2010/wordprocessingGroup" xmlns:wpi="http://schemas.microsoft.com/office/word/2010/wordprocessingInk" xmlns:wne="http://schemas.microsoft.com/office/word/2006/wordml" xmlns:wps="http://schemas.microsoft.com/office/word/2010/wordprocessingShape" mc:Ignorable="w14 w15 w16se w16cid wp14">
+  <w:p>
+    <w:pPr>
+      <w:pStyle w:val="Voettekst"/>
+    </w:pPr>
+  </w:p>
+</w:ftr>
+</file>
+
+<file path=word/footnotes.xml><?xml version="1.0" encoding="utf-8"?>
+<w:footnotes xmlns:wpc="http://schemas.microsoft.com/office/word/2010/wordprocessingCanvas" xmlns:cx="http://schemas.microsoft.com/office/drawing/2014/chartex" xmlns:cx1="http://schemas.microsoft.com/office/drawing/2015/9/8/chartex" xmlns:cx2="http://schemas.microsoft.com/office/drawing/2015/10/21/chartex" xmlns:cx3="http://schemas.microsoft.com/office/drawing/2016/5/9/chartex" xmlns:cx4="http://schemas.microsoft.com/office/drawing/2016/5/10/chartex" xmlns:cx5="http://schemas.microsoft.com/office/drawing/2016/5/11/chartex" xmlns:cx6="http://schemas.microsoft.com/office/drawing/2016/5/12/chartex" xmlns:cx7="http://schemas.microsoft.com/office/drawing/2016/5/13/chartex" xmlns:cx8="http://schemas.microsoft.com/office/drawing/2016/5/14/chartex" xmlns:mc="http://schemas.openxmlformats.org/markup-compatibility/2006" xmlns:aink="http://schemas.microsoft.com/office/drawing/2016/ink" xmlns:am3d="http://schemas.microsoft.com/office/drawing/2017/model3d" xmlns:o="urn:schemas-microsoft-com:office:office" xmlns:r="http://schemas.openxmlformats.org/officeDocument/2006/relationships" xmlns:m="http://schemas.openxmlformats.org/officeDocument/2006/math" xmlns:v="urn:schemas-microsoft-com:vml" xmlns:wp14="http://schemas.microsoft.com/office/word/2010/wordprocessingDrawing" xmlns:wp="http://schemas.openxmlformats.org/drawingml/2006/wordprocessingDrawing" xmlns:w10="urn:schemas-microsoft-com:office:word" xmlns:w="http://schemas.openxmlformats.org/wordprocessingml/2006/main" xmlns:w14="http://schemas.microsoft.com/office/word/2010/wordml" xmlns:w15="http://schemas.microsoft.com/office/word/2012/wordml" xmlns:w16cid="http://schemas.microsoft.com/office/word/2016/wordml/cid" xmlns:w16se="http://schemas.microsoft.com/office/word/2015/wordml/symex" xmlns:wpg="http://schemas.microsoft.com/office/word/2010/wordprocessingGroup" xmlns:wpi="http://schemas.microsoft.com/office/word/2010/wordprocessingInk" xmlns:wne="http://schemas.microsoft.com/office/word/2006/wordml" xmlns:wps="http://schemas.microsoft.com/office/word/2010/wordprocessingShape" mc:Ignorable="w14 w15 w16se w16cid wp14">
+  <w:footnote w:type="separator" w:id="-1">
+    <w:p>
+      <w:pPr>
+        <w:spacing w:after="0" w:line="240" w:lineRule="auto"/>
+      </w:pPr>
+      <w:r>
+        <w:separator/>
+      </w:r>
+    </w:p>
+  </w:footnote>
+  <w:footnote w:type="continuationSeparator" w:id="0">
+    <w:p>
+      <w:pPr>
+        <w:spacing w:after="0" w:line="240" w:lineRule="auto"/>
+      </w:pPr>
+      <w:r>
+        <w:continuationSeparator/>
+      </w:r>
+    </w:p>
+  </w:footnote>
+</w:footnotes>
+</file>
+
+<file path=word/header1.xml><?xml version="1.0" encoding="utf-8"?>
+<w:hdr xmlns:wpc="http://schemas.microsoft.com/office/word/2010/wordprocessingCanvas" xmlns:cx="http://schemas.microsoft.com/office/drawing/2014/chartex" xmlns:cx1="http://schemas.microsoft.com/office/drawing/2015/9/8/chartex" xmlns:cx2="http://schemas.microsoft.com/office/drawing/2015/10/21/chartex" xmlns:cx3="http://schemas.microsoft.com/office/drawing/2016/5/9/chartex" xmlns:cx4="http://schemas.microsoft.com/office/drawing/2016/5/10/chartex" xmlns:cx5="http://schemas.microsoft.com/office/drawing/2016/5/11/chartex" xmlns:cx6="http://schemas.microsoft.com/office/drawing/2016/5/12/chartex" xmlns:cx7="http://schemas.microsoft.com/office/drawing/2016/5/13/chartex" xmlns:cx8="http://schemas.microsoft.com/office/drawing/2016/5/14/chartex" xmlns:mc="http://schemas.openxmlformats.org/markup-compatibility/2006" xmlns:aink="http://schemas.microsoft.com/office/drawing/2016/ink" xmlns:am3d="http://schemas.microsoft.com/office/drawing/2017/model3d" xmlns:o="urn:schemas-microsoft-com:office:office" xmlns:r="http://schemas.openxmlformats.org/officeDocument/2006/relationships" xmlns:m="http://schemas.openxmlformats.org/officeDocument/2006/math" xmlns:v="urn:schemas-microsoft-com:vml" xmlns:wp14="http://schemas.microsoft.com/office/word/2010/wordprocessingDrawing" xmlns:wp="http://schemas.openxmlformats.org/drawingml/2006/wordprocessingDrawing" xmlns:w10="urn:schemas-microsoft-com:office:word" xmlns:w="http://schemas.openxmlformats.org/wordprocessingml/2006/main" xmlns:w14="http://schemas.microsoft.com/office/word/2010/wordml" xmlns:w15="http://schemas.microsoft.com/office/word/2012/wordml" xmlns:w16cid="http://schemas.microsoft.com/office/word/2016/wordml/cid" xmlns:w16se="http://schemas.microsoft.com/office/word/2015/wordml/symex" xmlns:wpg="http://schemas.microsoft.com/office/word/2010/wordprocessingGroup" xmlns:wpi="http://schemas.microsoft.com/office/word/2010/wordprocessingInk" xmlns:wne="http://schemas.microsoft.com/office/word/2006/wordml" xmlns:wps="http://schemas.microsoft.com/office/word/2010/wordprocessingShape" mc:Ignorable="w14 w15 w16se w16cid wp14">
+  <w:p>
+    <w:pPr>
+      <w:pStyle w:val="Koptekst"/>
+    </w:pPr>
+  </w:p>
+</w:hdr>
+</file>
+
+<file path=word/header2.xml><?xml version="1.0" encoding="utf-8"?>
+<w:hdr xmlns:wpc="http://schemas.microsoft.com/office/word/2010/wordprocessingCanvas" xmlns:cx="http://schemas.microsoft.com/office/drawing/2014/chartex" xmlns:cx1="http://schemas.microsoft.com/office/drawing/2015/9/8/chartex" xmlns:cx2="http://schemas.microsoft.com/office/drawing/2015/10/21/chartex" xmlns:cx3="http://schemas.microsoft.com/office/drawing/2016/5/9/chartex" xmlns:cx4="http://schemas.microsoft.com/office/drawing/2016/5/10/chartex" xmlns:cx5="http://schemas.microsoft.com/office/drawing/2016/5/11/chartex" xmlns:cx6="http://schemas.microsoft.com/office/drawing/2016/5/12/chartex" xmlns:cx7="http://schemas.microsoft.com/office/drawing/2016/5/13/chartex" xmlns:cx8="http://schemas.microsoft.com/office/drawing/2016/5/14/chartex" xmlns:mc="http://schemas.openxmlformats.org/markup-compatibility/2006" xmlns:aink="http://schemas.microsoft.com/office/drawing/2016/ink" xmlns:am3d="http://schemas.microsoft.com/office/drawing/2017/model3d" xmlns:o="urn:schemas-microsoft-com:office:office" xmlns:r="http://schemas.openxmlformats.org/officeDocument/2006/relationships" xmlns:m="http://schemas.openxmlformats.org/officeDocument/2006/math" xmlns:v="urn:schemas-microsoft-com:vml" xmlns:wp14="http://schemas.microsoft.com/office/word/2010/wordprocessingDrawing" xmlns:wp="http://schemas.openxmlformats.org/drawingml/2006/wordprocessingDrawing" xmlns:w10="urn:schemas-microsoft-com:office:word" xmlns:w="http://schemas.openxmlformats.org/wordprocessingml/2006/main" xmlns:w14="http://schemas.microsoft.com/office/word/2010/wordml" xmlns:w15="http://schemas.microsoft.com/office/word/2012/wordml" xmlns:w16cid="http://schemas.microsoft.com/office/word/2016/wordml/cid" xmlns:w16se="http://schemas.microsoft.com/office/word/2015/wordml/symex" xmlns:wpg="http://schemas.microsoft.com/office/word/2010/wordprocessingGroup" xmlns:wpi="http://schemas.microsoft.com/office/word/2010/wordprocessingInk" xmlns:wne="http://schemas.microsoft.com/office/word/2006/wordml" xmlns:wps="http://schemas.microsoft.com/office/word/2010/wordprocessingShape" mc:Ignorable="w14 w15 w16se w16cid wp14">
+  <w:p>
+    <w:pPr>
+      <w:pStyle w:val="Koptekst"/>
+    </w:pPr>
+  </w:p>
+</w:hdr>
+</file>
+
+<file path=word/header3.xml><?xml version="1.0" encoding="utf-8"?>
+<w:hdr xmlns:wpc="http://schemas.microsoft.com/office/word/2010/wordprocessingCanvas" xmlns:cx="http://schemas.microsoft.com/office/drawing/2014/chartex" xmlns:cx1="http://schemas.microsoft.com/office/drawing/2015/9/8/chartex" xmlns:cx2="http://schemas.microsoft.com/office/drawing/2015/10/21/chartex" xmlns:cx3="http://schemas.microsoft.com/office/drawing/2016/5/9/chartex" xmlns:cx4="http://schemas.microsoft.com/office/drawing/2016/5/10/chartex" xmlns:cx5="http://schemas.microsoft.com/office/drawing/2016/5/11/chartex" xmlns:cx6="http://schemas.microsoft.com/office/drawing/2016/5/12/chartex" xmlns:cx7="http://schemas.microsoft.com/office/drawing/2016/5/13/chartex" xmlns:cx8="http://schemas.microsoft.com/office/drawing/2016/5/14/chartex" xmlns:mc="http://schemas.openxmlformats.org/markup-compatibility/2006" xmlns:aink="http://schemas.microsoft.com/office/drawing/2016/ink" xmlns:am3d="http://schemas.microsoft.com/office/drawing/2017/model3d" xmlns:o="urn:schemas-microsoft-com:office:office" xmlns:r="http://schemas.openxmlformats.org/officeDocument/2006/relationships" xmlns:m="http://schemas.openxmlformats.org/officeDocument/2006/math" xmlns:v="urn:schemas-microsoft-com:vml" xmlns:wp14="http://schemas.microsoft.com/office/word/2010/wordprocessingDrawing" xmlns:wp="http://schemas.openxmlformats.org/drawingml/2006/wordprocessingDrawing" xmlns:w10="urn:schemas-microsoft-com:office:word" xmlns:w="http://schemas.openxmlformats.org/wordprocessingml/2006/main" xmlns:w14="http://schemas.microsoft.com/office/word/2010/wordml" xmlns:w15="http://schemas.microsoft.com/office/word/2012/wordml" xmlns:w16cid="http://schemas.microsoft.com/office/word/2016/wordml/cid" xmlns:w16se="http://schemas.microsoft.com/office/word/2015/wordml/symex" xmlns:wpg="http://schemas.microsoft.com/office/word/2010/wordprocessingGroup" xmlns:wpi="http://schemas.microsoft.com/office/word/2010/wordprocessingInk" xmlns:wne="http://schemas.microsoft.com/office/word/2006/wordml" xmlns:wps="http://schemas.microsoft.com/office/word/2010/wordprocessingShape" mc:Ignorable="w14 w15 w16se w16cid wp14">
+  <w:p>
+    <w:pPr>
+      <w:pStyle w:val="Koptekst"/>
+    </w:pPr>
+  </w:p>
+</w:hdr>
 </file>
 
 <file path=word/numbering.xml><?xml version="1.0" encoding="utf-8"?>
@@ -1578,6 +1894,50 @@
       <w:contextualSpacing/>
     </w:pPr>
   </w:style>
+  <w:style w:type="paragraph" w:styleId="Koptekst">
+    <w:name w:val="header"/>
+    <w:basedOn w:val="Standaard"/>
+    <w:link w:val="KoptekstChar"/>
+    <w:uiPriority w:val="99"/>
+    <w:unhideWhenUsed/>
+    <w:rsid w:val="00B76FCB"/>
+    <w:pPr>
+      <w:tabs>
+        <w:tab w:val="center" w:pos="4536"/>
+        <w:tab w:val="right" w:pos="9072"/>
+      </w:tabs>
+      <w:spacing w:after="0" w:line="240" w:lineRule="auto"/>
+    </w:pPr>
+  </w:style>
+  <w:style w:type="character" w:customStyle="1" w:styleId="KoptekstChar">
+    <w:name w:val="Koptekst Char"/>
+    <w:basedOn w:val="Standaardalinea-lettertype"/>
+    <w:link w:val="Koptekst"/>
+    <w:uiPriority w:val="99"/>
+    <w:rsid w:val="00B76FCB"/>
+  </w:style>
+  <w:style w:type="paragraph" w:styleId="Voettekst">
+    <w:name w:val="footer"/>
+    <w:basedOn w:val="Standaard"/>
+    <w:link w:val="VoettekstChar"/>
+    <w:uiPriority w:val="99"/>
+    <w:unhideWhenUsed/>
+    <w:rsid w:val="00B76FCB"/>
+    <w:pPr>
+      <w:tabs>
+        <w:tab w:val="center" w:pos="4536"/>
+        <w:tab w:val="right" w:pos="9072"/>
+      </w:tabs>
+      <w:spacing w:after="0" w:line="240" w:lineRule="auto"/>
+    </w:pPr>
+  </w:style>
+  <w:style w:type="character" w:customStyle="1" w:styleId="VoettekstChar">
+    <w:name w:val="Voettekst Char"/>
+    <w:basedOn w:val="Standaardalinea-lettertype"/>
+    <w:link w:val="Voettekst"/>
+    <w:uiPriority w:val="99"/>
+    <w:rsid w:val="00B76FCB"/>
+  </w:style>
 </w:styles>
 </file>
 

</xml_diff>

<commit_message>
Added meaning of the scaling factor of the shannon capacity formula.
</commit_message>
<xml_diff>
--- a/AcousticModemProject.docx
+++ b/AcousticModemProject.docx
@@ -72,7 +72,20 @@
           <w:lang w:val="en-GB"/>
         </w:rPr>
         <w:tab/>
-        <w:t>Barlett’s Method</w:t>
+      </w:r>
+      <w:proofErr w:type="spellStart"/>
+      <w:r>
+        <w:rPr>
+          <w:lang w:val="en-GB"/>
+        </w:rPr>
+        <w:t>Barlett’s</w:t>
+      </w:r>
+      <w:proofErr w:type="spellEnd"/>
+      <w:r>
+        <w:rPr>
+          <w:lang w:val="en-GB"/>
+        </w:rPr>
+        <w:t xml:space="preserve"> Method</w:t>
       </w:r>
       <w:r>
         <w:rPr>
@@ -255,8 +268,16 @@
         <w:rPr>
           <w:lang w:val="en-GB"/>
         </w:rPr>
-        <w:t>Added rescale(sig, -1,1) in initparams</w:t>
-      </w:r>
+        <w:t xml:space="preserve">Added rescale(sig, -1,1) in </w:t>
+      </w:r>
+      <w:proofErr w:type="spellStart"/>
+      <w:r>
+        <w:rPr>
+          <w:lang w:val="en-GB"/>
+        </w:rPr>
+        <w:t>initparams</w:t>
+      </w:r>
+      <w:proofErr w:type="spellEnd"/>
       <w:r>
         <w:rPr>
           <w:lang w:val="en-GB"/>
@@ -530,45 +551,30 @@
         <w:rPr>
           <w:lang w:val="en-GB"/>
         </w:rPr>
-        <w:t xml:space="preserve"> The scaling factor is the frequency resolutions of the PSD’s (but why is it needed?)</w:t>
-      </w:r>
-      <w:r>
-        <w:rPr>
-          <w:lang w:val="en-GB"/>
-        </w:rPr>
-        <w:t xml:space="preserve"> (maybe= used to factor in the frequency range of the signal</w:t>
-      </w:r>
-      <w:r>
-        <w:rPr>
-          <w:lang w:val="en-GB"/>
-        </w:rPr>
-        <w:t xml:space="preserve"> otherwise impossible to know from the amount of bins</w:t>
-      </w:r>
-      <w:r>
-        <w:rPr>
-          <w:lang w:val="en-GB"/>
-        </w:rPr>
-        <w:t>)</w:t>
-      </w:r>
-      <w:r>
-        <w:rPr>
-          <w:lang w:val="en-GB"/>
-        </w:rPr>
-        <w:t>.</w:t>
-      </w:r>
-      <w:r>
-        <w:rPr>
-          <w:lang w:val="en-GB"/>
-        </w:rPr>
-        <w:br/>
-      </w:r>
-      <w:r>
-        <w:rPr>
-          <w:color w:val="FF0000"/>
-          <w:lang w:val="en-GB"/>
-        </w:rPr>
-        <w:t>The fs/2 component is equal to the bandwidth. We devide by N because we make a sum of N elements. This means we take the average.</w:t>
-      </w:r>
+        <w:t xml:space="preserve"> The scaling factor is the frequency resolutions of the PSD’s</w:t>
+      </w:r>
+      <w:r>
+        <w:rPr>
+          <w:lang w:val="en-GB"/>
+        </w:rPr>
+        <w:t xml:space="preserve">, this is the factor that takes the </w:t>
+      </w:r>
+      <w:proofErr w:type="spellStart"/>
+      <w:r>
+        <w:rPr>
+          <w:lang w:val="en-GB"/>
+        </w:rPr>
+        <w:t>bandwith</w:t>
+      </w:r>
+      <w:proofErr w:type="spellEnd"/>
+      <w:r>
+        <w:rPr>
+          <w:lang w:val="en-GB"/>
+        </w:rPr>
+        <w:t xml:space="preserve"> of the signal into account (like the factor B in the integral of the continuous version.)</w:t>
+      </w:r>
+      <w:bookmarkStart w:id="0" w:name="_GoBack"/>
+      <w:bookmarkEnd w:id="0"/>
     </w:p>
     <w:p>
       <w:pPr>
@@ -639,7 +645,6 @@
         <w:rPr>
           <w:lang w:val="en-GB"/>
         </w:rPr>
-        <w:lastRenderedPageBreak/>
         <w:t>?</w:t>
       </w:r>
       <w:r>
@@ -726,6 +731,7 @@
         <w:docPartUnique/>
       </w:docPartObj>
     </w:sdtPr>
+    <w:sdtEndPr/>
     <w:sdtContent>
       <w:p>
         <w:pPr>
@@ -783,10 +789,16 @@
       <w:rPr>
         <w:lang w:val="en-GB"/>
       </w:rPr>
-      <w:t>omas Willemot</w:t>
+      <w:t xml:space="preserve">omas </w:t>
     </w:r>
-    <w:bookmarkStart w:id="0" w:name="_GoBack"/>
-    <w:bookmarkEnd w:id="0"/>
+    <w:proofErr w:type="spellStart"/>
+    <w:r>
+      <w:rPr>
+        <w:lang w:val="en-GB"/>
+      </w:rPr>
+      <w:t>Willemot</w:t>
+    </w:r>
+    <w:proofErr w:type="spellEnd"/>
   </w:p>
 </w:ftr>
 </file>

</xml_diff>